<commit_message>
#1 Commit from shell
</commit_message>
<xml_diff>
--- a/Doc 1.docx
+++ b/Doc 1.docx
@@ -5,6 +5,16 @@
     <w:p>
       <w:r>
         <w:t>This is doc.1 and ait will be used as the reference file</w:t>
+      </w:r>
+    </w:p>
+    <w:p>
+      <w:r>
+        <w:t>Dhgdhf</w:t>
+      </w:r>
+    </w:p>
+    <w:p>
+      <w:r>
+        <w:t>sdgdgh</w:t>
       </w:r>
       <w:bookmarkStart w:id="0" w:name="_GoBack"/>
       <w:bookmarkEnd w:id="0"/>

</xml_diff>